<commit_message>
[GCS] Atualizando o template e o aplicado do PGCS
Além das alterações do título deste commit que foram: Adição de níveis
de controle (Tópico 1.1) e ferramentas de trabalho (Tópico 5.3), a
definição estrutural do repositório e o template de auditoria física
também foram atualizados para uma melhor representação de seu conteúdo.
</commit_message>
<xml_diff>
--- a/Artefatos de Documentação/Processo Genérico/4-Gerencia de Configuracao/Templates/Relatório de Auditoria Física [Número].docx
+++ b/Artefatos de Documentação/Processo Genérico/4-Gerencia de Configuracao/Templates/Relatório de Auditoria Física [Número].docx
@@ -6,7 +6,7 @@
       <w:pPr>
         <w:jc w:val="center"/>
         <w:rPr>
-          <w:rFonts w:ascii="Arial" w:hAnsi="Arial" w:cs="Arial"/>
+          <w:rFonts w:ascii="Times New Roman" w:hAnsi="Times New Roman" w:cs="Times New Roman"/>
           <w:b/>
           <w:sz w:val="44"/>
           <w:szCs w:val="44"/>
@@ -14,7 +14,7 @@
       </w:pPr>
       <w:r>
         <w:rPr>
-          <w:rFonts w:ascii="Arial" w:hAnsi="Arial" w:cs="Arial"/>
+          <w:rFonts w:ascii="Times New Roman" w:hAnsi="Times New Roman" w:cs="Times New Roman"/>
           <w:b/>
           <w:sz w:val="44"/>
           <w:szCs w:val="44"/>
@@ -23,27 +23,37 @@
       </w:r>
       <w:r>
         <w:rPr>
-          <w:rFonts w:ascii="Arial" w:hAnsi="Arial" w:cs="Arial"/>
+          <w:rFonts w:ascii="Times New Roman" w:hAnsi="Times New Roman" w:cs="Times New Roman"/>
           <w:b/>
           <w:sz w:val="44"/>
           <w:szCs w:val="44"/>
         </w:rPr>
-        <w:t xml:space="preserve"> – Byte INC.</w:t>
+        <w:t xml:space="preserve"> [Número]</w:t>
       </w:r>
     </w:p>
     <w:p>
       <w:pPr>
         <w:jc w:val="center"/>
         <w:rPr>
-          <w:rFonts w:ascii="Arial" w:hAnsi="Arial" w:cs="Arial"/>
+          <w:rFonts w:ascii="Times New Roman" w:hAnsi="Times New Roman" w:cs="Times New Roman"/>
           <w:sz w:val="44"/>
           <w:szCs w:val="44"/>
         </w:rPr>
       </w:pPr>
     </w:p>
+    <w:p>
+      <w:pPr>
+        <w:jc w:val="center"/>
+        <w:rPr>
+          <w:rFonts w:ascii="Times New Roman" w:hAnsi="Times New Roman" w:cs="Times New Roman"/>
+          <w:sz w:val="44"/>
+          <w:szCs w:val="44"/>
+        </w:rPr>
+      </w:pPr>
+    </w:p>
     <w:tbl>
       <w:tblPr>
-        <w:tblStyle w:val="PlainTable1"/>
+        <w:tblStyle w:val="TabelaSimples1"/>
         <w:tblW w:w="0" w:type="auto"/>
         <w:tblLook w:val="04A0" w:firstRow="1" w:lastRow="0" w:firstColumn="1" w:lastColumn="0" w:noHBand="0" w:noVBand="1"/>
       </w:tblPr>
@@ -63,22 +73,40 @@
           </w:tcPr>
           <w:p>
             <w:pPr>
-              <w:pStyle w:val="ListParagraph"/>
+              <w:pStyle w:val="PargrafodaLista"/>
               <w:ind w:left="0"/>
               <w:jc w:val="center"/>
               <w:rPr>
-                <w:rStyle w:val="Strong"/>
-                <w:rFonts w:ascii="Arial" w:hAnsi="Arial" w:cs="Arial"/>
+                <w:rStyle w:val="Forte"/>
+                <w:rFonts w:ascii="Times New Roman" w:hAnsi="Times New Roman" w:cs="Times New Roman"/>
                 <w:b/>
               </w:rPr>
             </w:pPr>
             <w:r>
               <w:rPr>
-                <w:rStyle w:val="Strong"/>
-                <w:rFonts w:ascii="Arial" w:hAnsi="Arial" w:cs="Arial"/>
+                <w:rStyle w:val="Forte"/>
+                <w:rFonts w:ascii="Times New Roman" w:hAnsi="Times New Roman" w:cs="Times New Roman"/>
                 <w:b/>
               </w:rPr>
-              <w:t>Auditoria</w:t>
+              <w:t>Aud</w:t>
+            </w:r>
+            <w:bookmarkStart w:id="0" w:name="_GoBack"/>
+            <w:bookmarkEnd w:id="0"/>
+            <w:r>
+              <w:rPr>
+                <w:rStyle w:val="Forte"/>
+                <w:rFonts w:ascii="Times New Roman" w:hAnsi="Times New Roman" w:cs="Times New Roman"/>
+                <w:b/>
+              </w:rPr>
+              <w:t>itoria</w:t>
+            </w:r>
+            <w:r>
+              <w:rPr>
+                <w:rStyle w:val="Forte"/>
+                <w:rFonts w:ascii="Times New Roman" w:hAnsi="Times New Roman" w:cs="Times New Roman"/>
+                <w:b/>
+              </w:rPr>
+              <w:t xml:space="preserve"> Física [Número]</w:t>
             </w:r>
           </w:p>
         </w:tc>
@@ -94,22 +122,30 @@
           </w:tcPr>
           <w:p>
             <w:pPr>
-              <w:pStyle w:val="ListParagraph"/>
+              <w:pStyle w:val="PargrafodaLista"/>
               <w:ind w:left="0"/>
               <w:jc w:val="center"/>
               <w:rPr>
-                <w:rStyle w:val="Strong"/>
-                <w:rFonts w:ascii="Arial" w:hAnsi="Arial" w:cs="Arial"/>
+                <w:rStyle w:val="Forte"/>
+                <w:rFonts w:ascii="Times New Roman" w:hAnsi="Times New Roman" w:cs="Times New Roman"/>
                 <w:b/>
               </w:rPr>
             </w:pPr>
             <w:r>
               <w:rPr>
-                <w:rStyle w:val="Strong"/>
-                <w:rFonts w:ascii="Arial" w:hAnsi="Arial" w:cs="Arial"/>
+                <w:rStyle w:val="Forte"/>
+                <w:rFonts w:ascii="Times New Roman" w:hAnsi="Times New Roman" w:cs="Times New Roman"/>
                 <w:b/>
               </w:rPr>
               <w:t>Data</w:t>
+            </w:r>
+            <w:r>
+              <w:rPr>
+                <w:rStyle w:val="Forte"/>
+                <w:rFonts w:ascii="Times New Roman" w:hAnsi="Times New Roman" w:cs="Times New Roman"/>
+                <w:b/>
+              </w:rPr>
+              <w:t xml:space="preserve"> de Realização</w:t>
             </w:r>
           </w:p>
         </w:tc>
@@ -119,24 +155,29 @@
           </w:tcPr>
           <w:p>
             <w:pPr>
-              <w:pStyle w:val="ListParagraph"/>
+              <w:pStyle w:val="PargrafodaLista"/>
               <w:ind w:left="0"/>
               <w:jc w:val="center"/>
               <w:cnfStyle w:val="000000100000" w:firstRow="0" w:lastRow="0" w:firstColumn="0" w:lastColumn="0" w:oddVBand="0" w:evenVBand="0" w:oddHBand="1" w:evenHBand="0" w:firstRowFirstColumn="0" w:firstRowLastColumn="0" w:lastRowFirstColumn="0" w:lastRowLastColumn="0"/>
               <w:rPr>
-                <w:rStyle w:val="Strong"/>
-                <w:rFonts w:ascii="Arial" w:hAnsi="Arial" w:cs="Arial"/>
+                <w:rStyle w:val="Forte"/>
+                <w:rFonts w:ascii="Times New Roman" w:hAnsi="Times New Roman" w:cs="Times New Roman"/>
               </w:rPr>
             </w:pPr>
-            <w:proofErr w:type="spellStart"/>
             <w:r>
               <w:rPr>
-                <w:rStyle w:val="Strong"/>
-                <w:rFonts w:ascii="Arial" w:hAnsi="Arial" w:cs="Arial"/>
+                <w:rStyle w:val="Forte"/>
+                <w:rFonts w:ascii="Times New Roman" w:hAnsi="Times New Roman" w:cs="Times New Roman"/>
               </w:rPr>
               <w:t>Baseline</w:t>
             </w:r>
-            <w:proofErr w:type="spellEnd"/>
+            <w:r>
+              <w:rPr>
+                <w:rStyle w:val="Forte"/>
+                <w:rFonts w:ascii="Times New Roman" w:hAnsi="Times New Roman" w:cs="Times New Roman"/>
+              </w:rPr>
+              <w:t xml:space="preserve"> Auditada</w:t>
+            </w:r>
           </w:p>
         </w:tc>
       </w:tr>
@@ -148,16 +189,24 @@
           </w:tcPr>
           <w:p>
             <w:pPr>
-              <w:pStyle w:val="ListParagraph"/>
+              <w:pStyle w:val="PargrafodaLista"/>
               <w:ind w:left="0"/>
-              <w:jc w:val="both"/>
-              <w:rPr>
-                <w:rStyle w:val="Strong"/>
-                <w:rFonts w:ascii="Arial" w:hAnsi="Arial" w:cs="Arial"/>
-                <w:sz w:val="32"/>
+              <w:jc w:val="center"/>
+              <w:rPr>
+                <w:rStyle w:val="Forte"/>
+                <w:rFonts w:ascii="Times New Roman" w:hAnsi="Times New Roman" w:cs="Times New Roman"/>
                 <w:szCs w:val="32"/>
               </w:rPr>
             </w:pPr>
+            <w:r>
+              <w:rPr>
+                <w:rStyle w:val="Forte"/>
+                <w:rFonts w:ascii="Times New Roman" w:hAnsi="Times New Roman" w:cs="Times New Roman"/>
+                <w:color w:val="00B050"/>
+                <w:szCs w:val="32"/>
+              </w:rPr>
+              <w:t>&lt; __/__/____ &gt;</w:t>
+            </w:r>
           </w:p>
         </w:tc>
         <w:tc>
@@ -166,29 +215,139 @@
           </w:tcPr>
           <w:p>
             <w:pPr>
-              <w:pStyle w:val="ListParagraph"/>
+              <w:pStyle w:val="PargrafodaLista"/>
               <w:ind w:left="0"/>
-              <w:jc w:val="both"/>
+              <w:jc w:val="center"/>
               <w:cnfStyle w:val="000000000000" w:firstRow="0" w:lastRow="0" w:firstColumn="0" w:lastColumn="0" w:oddVBand="0" w:evenVBand="0" w:oddHBand="0" w:evenHBand="0" w:firstRowFirstColumn="0" w:firstRowLastColumn="0" w:lastRowFirstColumn="0" w:lastRowLastColumn="0"/>
               <w:rPr>
-                <w:rStyle w:val="Strong"/>
-                <w:rFonts w:ascii="Arial" w:hAnsi="Arial" w:cs="Arial"/>
-                <w:sz w:val="32"/>
+                <w:rStyle w:val="Forte"/>
+                <w:rFonts w:ascii="Times New Roman" w:hAnsi="Times New Roman" w:cs="Times New Roman"/>
+                <w:b w:val="0"/>
+                <w:color w:val="00B050"/>
                 <w:szCs w:val="32"/>
               </w:rPr>
             </w:pPr>
+            <w:r>
+              <w:rPr>
+                <w:rStyle w:val="Forte"/>
+                <w:rFonts w:ascii="Times New Roman" w:hAnsi="Times New Roman" w:cs="Times New Roman"/>
+                <w:b w:val="0"/>
+                <w:color w:val="00B050"/>
+                <w:szCs w:val="32"/>
+              </w:rPr>
+              <w:t>&lt;. Identificador da Baseline. &gt;</w:t>
+            </w:r>
           </w:p>
         </w:tc>
       </w:tr>
     </w:tbl>
     <w:p>
       <w:pPr>
-        <w:pStyle w:val="ListParagraph"/>
+        <w:jc w:val="both"/>
+        <w:rPr>
+          <w:rStyle w:val="Forte"/>
+          <w:rFonts w:ascii="Times New Roman" w:hAnsi="Times New Roman" w:cs="Times New Roman"/>
+          <w:sz w:val="32"/>
+          <w:szCs w:val="32"/>
+        </w:rPr>
+      </w:pPr>
+    </w:p>
+    <w:p>
+      <w:pPr>
+        <w:jc w:val="both"/>
+        <w:rPr>
+          <w:rStyle w:val="Forte"/>
+          <w:rFonts w:ascii="Times New Roman" w:hAnsi="Times New Roman" w:cs="Times New Roman"/>
+          <w:sz w:val="32"/>
+          <w:szCs w:val="32"/>
+        </w:rPr>
+      </w:pPr>
+    </w:p>
+    <w:p>
+      <w:pPr>
+        <w:pStyle w:val="Ttulo1"/>
+        <w:rPr>
+          <w:rStyle w:val="Forte"/>
+          <w:rFonts w:ascii="Times New Roman" w:hAnsi="Times New Roman" w:cs="Times New Roman"/>
+          <w:color w:val="000000" w:themeColor="text1"/>
+        </w:rPr>
+      </w:pPr>
+      <w:r>
+        <w:rPr>
+          <w:rStyle w:val="Forte"/>
+          <w:rFonts w:ascii="Times New Roman" w:hAnsi="Times New Roman" w:cs="Times New Roman"/>
+          <w:color w:val="000000" w:themeColor="text1"/>
+        </w:rPr>
+        <w:t>Auditor</w:t>
+      </w:r>
+    </w:p>
+    <w:p>
+      <w:pPr>
+        <w:jc w:val="both"/>
+        <w:rPr>
+          <w:rStyle w:val="Forte"/>
+          <w:rFonts w:ascii="Times New Roman" w:hAnsi="Times New Roman" w:cs="Times New Roman"/>
+          <w:sz w:val="32"/>
+          <w:szCs w:val="32"/>
+        </w:rPr>
+      </w:pPr>
+    </w:p>
+    <w:p>
+      <w:pPr>
+        <w:pStyle w:val="PargrafodaLista"/>
         <w:ind w:left="360"/>
         <w:jc w:val="both"/>
         <w:rPr>
-          <w:rStyle w:val="Strong"/>
-          <w:rFonts w:ascii="Arial" w:hAnsi="Arial" w:cs="Arial"/>
+          <w:rFonts w:ascii="Times New Roman" w:hAnsi="Times New Roman" w:cs="Times New Roman"/>
+          <w:bCs/>
+          <w:color w:val="00B050"/>
+        </w:rPr>
+      </w:pPr>
+      <w:r>
+        <w:rPr>
+          <w:rFonts w:ascii="Times New Roman" w:hAnsi="Times New Roman" w:cs="Times New Roman"/>
+          <w:bCs/>
+          <w:color w:val="00B050"/>
+        </w:rPr>
+        <w:t>&lt;. Nome do (s) envolvido (s) na condução desta auditoria. &gt;</w:t>
+      </w:r>
+    </w:p>
+    <w:p>
+      <w:pPr>
+        <w:jc w:val="both"/>
+        <w:rPr>
+          <w:rFonts w:ascii="Times New Roman" w:hAnsi="Times New Roman" w:cs="Times New Roman"/>
+          <w:bCs/>
+        </w:rPr>
+      </w:pPr>
+    </w:p>
+    <w:p>
+      <w:pPr>
+        <w:pStyle w:val="Ttulo1"/>
+        <w:rPr>
+          <w:rFonts w:ascii="Times New Roman" w:hAnsi="Times New Roman" w:cs="Times New Roman"/>
+          <w:b/>
+          <w:bCs/>
+          <w:color w:val="000000" w:themeColor="text1"/>
+        </w:rPr>
+      </w:pPr>
+      <w:r>
+        <w:rPr>
+          <w:rFonts w:ascii="Times New Roman" w:hAnsi="Times New Roman" w:cs="Times New Roman"/>
+          <w:b/>
+          <w:bCs/>
+          <w:color w:val="000000" w:themeColor="text1"/>
+        </w:rPr>
+        <w:t>Lista de Não Conformidades</w:t>
+      </w:r>
+    </w:p>
+    <w:p>
+      <w:pPr>
+        <w:jc w:val="both"/>
+        <w:rPr>
+          <w:rFonts w:ascii="Times New Roman" w:hAnsi="Times New Roman" w:cs="Times New Roman"/>
+          <w:b/>
+          <w:bCs/>
           <w:sz w:val="32"/>
           <w:szCs w:val="32"/>
         </w:rPr>
@@ -196,12 +355,142 @@
     </w:p>
     <w:p>
       <w:pPr>
-        <w:pStyle w:val="ListParagraph"/>
+        <w:pStyle w:val="PargrafodaLista"/>
         <w:ind w:left="360"/>
         <w:jc w:val="both"/>
         <w:rPr>
-          <w:rStyle w:val="Strong"/>
-          <w:rFonts w:ascii="Arial" w:hAnsi="Arial" w:cs="Arial"/>
+          <w:rFonts w:ascii="Times New Roman" w:hAnsi="Times New Roman" w:cs="Times New Roman"/>
+          <w:bCs/>
+          <w:color w:val="00B050"/>
+        </w:rPr>
+      </w:pPr>
+      <w:r>
+        <w:rPr>
+          <w:rFonts w:ascii="Times New Roman" w:hAnsi="Times New Roman" w:cs="Times New Roman"/>
+          <w:bCs/>
+          <w:color w:val="00B050"/>
+        </w:rPr>
+        <w:t>&lt;</w:t>
+      </w:r>
+      <w:r>
+        <w:rPr>
+          <w:rFonts w:ascii="Times New Roman" w:hAnsi="Times New Roman" w:cs="Times New Roman"/>
+          <w:bCs/>
+          <w:color w:val="00B050"/>
+        </w:rPr>
+        <w:t>.</w:t>
+      </w:r>
+      <w:r>
+        <w:rPr>
+          <w:rFonts w:ascii="Times New Roman" w:hAnsi="Times New Roman" w:cs="Times New Roman"/>
+          <w:bCs/>
+          <w:color w:val="00B050"/>
+        </w:rPr>
+        <w:t xml:space="preserve"> Lista dos</w:t>
+      </w:r>
+      <w:r>
+        <w:rPr>
+          <w:rFonts w:ascii="Times New Roman" w:hAnsi="Times New Roman" w:cs="Times New Roman"/>
+          <w:bCs/>
+          <w:color w:val="00B050"/>
+        </w:rPr>
+        <w:t xml:space="preserve"> problemas,</w:t>
+      </w:r>
+      <w:r>
+        <w:rPr>
+          <w:rFonts w:ascii="Times New Roman" w:hAnsi="Times New Roman" w:cs="Times New Roman"/>
+          <w:bCs/>
+          <w:color w:val="00B050"/>
+        </w:rPr>
+        <w:t xml:space="preserve"> artefatos ausentes</w:t>
+      </w:r>
+      <w:r>
+        <w:rPr>
+          <w:rFonts w:ascii="Times New Roman" w:hAnsi="Times New Roman" w:cs="Times New Roman"/>
+          <w:bCs/>
+          <w:color w:val="00B050"/>
+        </w:rPr>
+        <w:t xml:space="preserve"> ou não conformes que deveriam estar</w:t>
+      </w:r>
+      <w:r>
+        <w:rPr>
+          <w:rFonts w:ascii="Times New Roman" w:hAnsi="Times New Roman" w:cs="Times New Roman"/>
+          <w:bCs/>
+          <w:color w:val="00B050"/>
+        </w:rPr>
+        <w:t xml:space="preserve"> na baseline auditada</w:t>
+      </w:r>
+      <w:r>
+        <w:rPr>
+          <w:rFonts w:ascii="Times New Roman" w:hAnsi="Times New Roman" w:cs="Times New Roman"/>
+          <w:bCs/>
+          <w:color w:val="00B050"/>
+        </w:rPr>
+        <w:t xml:space="preserve"> de acordo com o planejado.</w:t>
+      </w:r>
+      <w:r>
+        <w:rPr>
+          <w:rFonts w:ascii="Times New Roman" w:hAnsi="Times New Roman" w:cs="Times New Roman"/>
+          <w:bCs/>
+          <w:color w:val="00B050"/>
+        </w:rPr>
+        <w:t xml:space="preserve"> &gt;</w:t>
+      </w:r>
+    </w:p>
+    <w:p>
+      <w:pPr>
+        <w:jc w:val="both"/>
+        <w:rPr>
+          <w:rFonts w:ascii="Times New Roman" w:hAnsi="Times New Roman" w:cs="Times New Roman"/>
+          <w:bCs/>
+        </w:rPr>
+      </w:pPr>
+    </w:p>
+    <w:p>
+      <w:pPr>
+        <w:pStyle w:val="Ttulo1"/>
+        <w:rPr>
+          <w:rFonts w:ascii="Times New Roman" w:hAnsi="Times New Roman" w:cs="Times New Roman"/>
+          <w:b/>
+          <w:bCs/>
+          <w:color w:val="000000" w:themeColor="text1"/>
+        </w:rPr>
+      </w:pPr>
+      <w:r>
+        <w:rPr>
+          <w:rFonts w:ascii="Times New Roman" w:hAnsi="Times New Roman" w:cs="Times New Roman"/>
+          <w:b/>
+          <w:bCs/>
+          <w:color w:val="000000" w:themeColor="text1"/>
+        </w:rPr>
+        <w:t xml:space="preserve">Sugestões de </w:t>
+      </w:r>
+      <w:r>
+        <w:rPr>
+          <w:rFonts w:ascii="Times New Roman" w:hAnsi="Times New Roman" w:cs="Times New Roman"/>
+          <w:b/>
+          <w:bCs/>
+          <w:color w:val="000000" w:themeColor="text1"/>
+        </w:rPr>
+        <w:t xml:space="preserve">Ações </w:t>
+      </w:r>
+      <w:r>
+        <w:rPr>
+          <w:rFonts w:ascii="Times New Roman" w:hAnsi="Times New Roman" w:cs="Times New Roman"/>
+          <w:b/>
+          <w:bCs/>
+          <w:color w:val="000000" w:themeColor="text1"/>
+        </w:rPr>
+        <w:t>Corretivas</w:t>
+      </w:r>
+    </w:p>
+    <w:p>
+      <w:pPr>
+        <w:jc w:val="both"/>
+        <w:rPr>
+          <w:rFonts w:ascii="Times New Roman" w:hAnsi="Times New Roman" w:cs="Times New Roman"/>
+          <w:b/>
+          <w:bCs/>
           <w:sz w:val="32"/>
           <w:szCs w:val="32"/>
         </w:rPr>
@@ -209,302 +498,99 @@
     </w:p>
     <w:p>
       <w:pPr>
-        <w:pStyle w:val="ListParagraph"/>
+        <w:pStyle w:val="PargrafodaLista"/>
         <w:ind w:left="360"/>
         <w:jc w:val="both"/>
         <w:rPr>
-          <w:rStyle w:val="Strong"/>
-          <w:rFonts w:ascii="Arial" w:hAnsi="Arial" w:cs="Arial"/>
-          <w:sz w:val="32"/>
-          <w:szCs w:val="32"/>
-        </w:rPr>
-      </w:pPr>
-    </w:p>
-    <w:p>
-      <w:pPr>
-        <w:pStyle w:val="ListParagraph"/>
-        <w:numPr>
-          <w:ilvl w:val="0"/>
-          <w:numId w:val="1"/>
-        </w:numPr>
+          <w:rFonts w:ascii="Times New Roman" w:hAnsi="Times New Roman" w:cs="Times New Roman"/>
+          <w:bCs/>
+          <w:color w:val="00B050"/>
+        </w:rPr>
+      </w:pPr>
+      <w:r>
+        <w:rPr>
+          <w:rFonts w:ascii="Times New Roman" w:hAnsi="Times New Roman" w:cs="Times New Roman"/>
+          <w:bCs/>
+          <w:color w:val="00B050"/>
+        </w:rPr>
+        <w:t>&lt;</w:t>
+      </w:r>
+      <w:r>
+        <w:rPr>
+          <w:rFonts w:ascii="Times New Roman" w:hAnsi="Times New Roman" w:cs="Times New Roman"/>
+          <w:bCs/>
+          <w:color w:val="00B050"/>
+        </w:rPr>
+        <w:t>.</w:t>
+      </w:r>
+      <w:r>
+        <w:rPr>
+          <w:rFonts w:ascii="Times New Roman" w:hAnsi="Times New Roman" w:cs="Times New Roman"/>
+          <w:bCs/>
+          <w:color w:val="00B050"/>
+        </w:rPr>
+        <w:t xml:space="preserve"> Ações a serem tomad</w:t>
+      </w:r>
+      <w:r>
+        <w:rPr>
+          <w:rFonts w:ascii="Times New Roman" w:hAnsi="Times New Roman" w:cs="Times New Roman"/>
+          <w:bCs/>
+          <w:color w:val="00B050"/>
+        </w:rPr>
+        <w:t xml:space="preserve">as caso identificados problemas, </w:t>
+      </w:r>
+      <w:r>
+        <w:rPr>
+          <w:rFonts w:ascii="Times New Roman" w:hAnsi="Times New Roman" w:cs="Times New Roman"/>
+          <w:bCs/>
+          <w:color w:val="00B050"/>
+        </w:rPr>
+        <w:t>artefatos ausentes</w:t>
+      </w:r>
+      <w:r>
+        <w:rPr>
+          <w:rFonts w:ascii="Times New Roman" w:hAnsi="Times New Roman" w:cs="Times New Roman"/>
+          <w:bCs/>
+          <w:color w:val="00B050"/>
+        </w:rPr>
+        <w:t xml:space="preserve"> e/ou não conformes</w:t>
+      </w:r>
+      <w:r>
+        <w:rPr>
+          <w:rFonts w:ascii="Times New Roman" w:hAnsi="Times New Roman" w:cs="Times New Roman"/>
+          <w:bCs/>
+          <w:color w:val="00B050"/>
+        </w:rPr>
+        <w:t xml:space="preserve">. </w:t>
+      </w:r>
+      <w:r>
+        <w:rPr>
+          <w:rFonts w:ascii="Times New Roman" w:hAnsi="Times New Roman" w:cs="Times New Roman"/>
+          <w:bCs/>
+          <w:color w:val="00B050"/>
+        </w:rPr>
+        <w:t>&gt;</w:t>
+      </w:r>
+    </w:p>
+    <w:p>
+      <w:pPr>
         <w:jc w:val="both"/>
         <w:rPr>
-          <w:rStyle w:val="Strong"/>
-          <w:rFonts w:ascii="Arial" w:hAnsi="Arial" w:cs="Arial"/>
-          <w:sz w:val="32"/>
-          <w:szCs w:val="32"/>
-        </w:rPr>
-      </w:pPr>
-      <w:r>
-        <w:rPr>
-          <w:rStyle w:val="Strong"/>
-          <w:rFonts w:ascii="Arial" w:hAnsi="Arial" w:cs="Arial"/>
-          <w:sz w:val="32"/>
-          <w:szCs w:val="32"/>
-        </w:rPr>
-        <w:t>Auditor</w:t>
-      </w:r>
-    </w:p>
-    <w:p>
-      <w:pPr>
-        <w:jc w:val="both"/>
-        <w:rPr>
-          <w:rStyle w:val="Strong"/>
-          <w:rFonts w:ascii="Arial" w:hAnsi="Arial" w:cs="Arial"/>
-          <w:sz w:val="32"/>
-          <w:szCs w:val="32"/>
-        </w:rPr>
-      </w:pPr>
-    </w:p>
-    <w:p>
-      <w:pPr>
-        <w:pStyle w:val="ListParagraph"/>
-        <w:numPr>
-          <w:ilvl w:val="0"/>
-          <w:numId w:val="1"/>
-        </w:numPr>
-        <w:jc w:val="both"/>
-        <w:rPr>
-          <w:rFonts w:ascii="Arial" w:hAnsi="Arial" w:cs="Arial"/>
-          <w:b/>
-          <w:bCs/>
-          <w:sz w:val="32"/>
-          <w:szCs w:val="32"/>
-        </w:rPr>
-      </w:pPr>
-      <w:r>
-        <w:rPr>
-          <w:rFonts w:ascii="Arial" w:hAnsi="Arial" w:cs="Arial"/>
-          <w:b/>
-          <w:bCs/>
-          <w:sz w:val="32"/>
-          <w:szCs w:val="32"/>
-        </w:rPr>
-        <w:t>Problemas Identificados</w:t>
-      </w:r>
-    </w:p>
-    <w:p>
-      <w:pPr>
-        <w:pStyle w:val="ListParagraph"/>
-        <w:ind w:left="360"/>
-        <w:jc w:val="both"/>
-        <w:rPr>
-          <w:rFonts w:ascii="Arial" w:hAnsi="Arial" w:cs="Arial"/>
-          <w:bCs/>
-        </w:rPr>
-      </w:pPr>
-      <w:r>
-        <w:rPr>
-          <w:rFonts w:ascii="Arial" w:hAnsi="Arial" w:cs="Arial"/>
-          <w:bCs/>
-        </w:rPr>
-        <w:t>&lt;&lt;</w:t>
-      </w:r>
-      <w:r>
-        <w:rPr>
-          <w:rFonts w:ascii="Arial" w:hAnsi="Arial" w:cs="Arial"/>
-          <w:bCs/>
-        </w:rPr>
-        <w:t xml:space="preserve"> Lista dos</w:t>
-      </w:r>
-      <w:r>
-        <w:rPr>
-          <w:rFonts w:ascii="Arial" w:hAnsi="Arial" w:cs="Arial"/>
-          <w:bCs/>
-        </w:rPr>
-        <w:t xml:space="preserve"> problemas identificados na auditoria</w:t>
-      </w:r>
-      <w:bookmarkStart w:id="0" w:name="_GoBack"/>
-      <w:bookmarkEnd w:id="0"/>
-      <w:r>
-        <w:rPr>
-          <w:rFonts w:ascii="Arial" w:hAnsi="Arial" w:cs="Arial"/>
-          <w:bCs/>
-        </w:rPr>
-        <w:t xml:space="preserve"> &gt;&gt;</w:t>
-      </w:r>
-    </w:p>
-    <w:p>
-      <w:pPr>
-        <w:pStyle w:val="ListParagraph"/>
-        <w:rPr>
-          <w:rFonts w:ascii="Arial" w:hAnsi="Arial" w:cs="Arial"/>
-          <w:b/>
-          <w:bCs/>
-          <w:sz w:val="32"/>
-          <w:szCs w:val="32"/>
-        </w:rPr>
-      </w:pPr>
-    </w:p>
-    <w:p>
-      <w:pPr>
-        <w:pStyle w:val="ListParagraph"/>
-        <w:numPr>
-          <w:ilvl w:val="0"/>
-          <w:numId w:val="1"/>
-        </w:numPr>
-        <w:jc w:val="both"/>
-        <w:rPr>
-          <w:rFonts w:ascii="Arial" w:hAnsi="Arial" w:cs="Arial"/>
-          <w:b/>
-          <w:bCs/>
-          <w:sz w:val="32"/>
-          <w:szCs w:val="32"/>
-        </w:rPr>
-      </w:pPr>
-      <w:r>
-        <w:rPr>
-          <w:rFonts w:ascii="Arial" w:hAnsi="Arial" w:cs="Arial"/>
-          <w:b/>
-          <w:bCs/>
-          <w:sz w:val="32"/>
-          <w:szCs w:val="32"/>
-        </w:rPr>
-        <w:t>Artefatos Ausentes</w:t>
-      </w:r>
-    </w:p>
-    <w:p>
-      <w:pPr>
-        <w:pStyle w:val="ListParagraph"/>
-        <w:ind w:left="360"/>
-        <w:jc w:val="both"/>
-        <w:rPr>
-          <w:rFonts w:ascii="Arial" w:hAnsi="Arial" w:cs="Arial"/>
-          <w:bCs/>
-        </w:rPr>
-      </w:pPr>
-      <w:r>
-        <w:rPr>
-          <w:rFonts w:ascii="Arial" w:hAnsi="Arial" w:cs="Arial"/>
-          <w:bCs/>
-        </w:rPr>
-        <w:t>&lt;&lt;</w:t>
-      </w:r>
-      <w:r>
-        <w:rPr>
-          <w:rFonts w:ascii="Arial" w:hAnsi="Arial" w:cs="Arial"/>
-          <w:bCs/>
-        </w:rPr>
-        <w:t xml:space="preserve"> </w:t>
-      </w:r>
-      <w:r>
-        <w:rPr>
-          <w:rFonts w:ascii="Arial" w:hAnsi="Arial" w:cs="Arial"/>
-          <w:bCs/>
-        </w:rPr>
-        <w:t xml:space="preserve">Lista dos artefatos ausentes que deveriam constar na </w:t>
-      </w:r>
-      <w:proofErr w:type="spellStart"/>
-      <w:r>
-        <w:rPr>
-          <w:rFonts w:ascii="Arial" w:hAnsi="Arial" w:cs="Arial"/>
-          <w:bCs/>
-        </w:rPr>
-        <w:t>baseline</w:t>
-      </w:r>
-      <w:proofErr w:type="spellEnd"/>
-      <w:r>
-        <w:rPr>
-          <w:rFonts w:ascii="Arial" w:hAnsi="Arial" w:cs="Arial"/>
-          <w:bCs/>
-        </w:rPr>
-        <w:t xml:space="preserve"> auditada</w:t>
-      </w:r>
-      <w:r>
-        <w:rPr>
-          <w:rFonts w:ascii="Arial" w:hAnsi="Arial" w:cs="Arial"/>
-          <w:bCs/>
-        </w:rPr>
-        <w:t xml:space="preserve"> &gt;&gt;</w:t>
-      </w:r>
-    </w:p>
-    <w:p>
-      <w:pPr>
-        <w:rPr>
-          <w:rFonts w:ascii="Arial" w:hAnsi="Arial" w:cs="Arial"/>
-          <w:b/>
-          <w:bCs/>
-          <w:sz w:val="32"/>
-          <w:szCs w:val="32"/>
-        </w:rPr>
-      </w:pPr>
-    </w:p>
-    <w:p>
-      <w:pPr>
-        <w:pStyle w:val="ListParagraph"/>
-        <w:numPr>
-          <w:ilvl w:val="0"/>
-          <w:numId w:val="1"/>
-        </w:numPr>
-        <w:jc w:val="both"/>
-        <w:rPr>
-          <w:rFonts w:ascii="Arial" w:hAnsi="Arial" w:cs="Arial"/>
-          <w:b/>
-          <w:bCs/>
-          <w:sz w:val="32"/>
-          <w:szCs w:val="32"/>
-        </w:rPr>
-      </w:pPr>
-      <w:r>
-        <w:rPr>
-          <w:rFonts w:ascii="Arial" w:hAnsi="Arial" w:cs="Arial"/>
-          <w:b/>
-          <w:bCs/>
-          <w:sz w:val="32"/>
-          <w:szCs w:val="32"/>
-        </w:rPr>
-        <w:t>Ações a Serem Tomadas</w:t>
-      </w:r>
-    </w:p>
-    <w:p>
-      <w:pPr>
-        <w:pStyle w:val="ListParagraph"/>
-        <w:ind w:left="360"/>
-        <w:jc w:val="both"/>
-        <w:rPr>
-          <w:rFonts w:ascii="Arial" w:hAnsi="Arial" w:cs="Arial"/>
-          <w:bCs/>
-        </w:rPr>
-      </w:pPr>
-      <w:r>
-        <w:rPr>
-          <w:rFonts w:ascii="Arial" w:hAnsi="Arial" w:cs="Arial"/>
-          <w:bCs/>
-        </w:rPr>
-        <w:t>&lt;&lt;</w:t>
-      </w:r>
-      <w:r>
-        <w:rPr>
-          <w:rFonts w:ascii="Arial" w:hAnsi="Arial" w:cs="Arial"/>
-          <w:bCs/>
-        </w:rPr>
-        <w:t xml:space="preserve"> </w:t>
-      </w:r>
-      <w:r>
-        <w:rPr>
-          <w:rFonts w:ascii="Arial" w:hAnsi="Arial" w:cs="Arial"/>
-          <w:bCs/>
-        </w:rPr>
-        <w:t>Ações a serem tomadas caso identificados problemas ou artefatos ausentes</w:t>
-      </w:r>
-      <w:r>
-        <w:rPr>
-          <w:rFonts w:ascii="Arial" w:hAnsi="Arial" w:cs="Arial"/>
-          <w:bCs/>
-        </w:rPr>
-        <w:t xml:space="preserve"> &gt;&gt;</w:t>
-      </w:r>
+          <w:rFonts w:ascii="Times New Roman" w:hAnsi="Times New Roman" w:cs="Times New Roman"/>
+          <w:bCs/>
+        </w:rPr>
+      </w:pPr>
     </w:p>
     <w:tbl>
       <w:tblPr>
-        <w:tblStyle w:val="GridTable1Light"/>
+        <w:tblStyle w:val="TabeladeGrade1Clara"/>
         <w:tblW w:w="0" w:type="auto"/>
         <w:tblLook w:val="04A0" w:firstRow="1" w:lastRow="0" w:firstColumn="1" w:lastColumn="0" w:noHBand="0" w:noVBand="1"/>
       </w:tblPr>
       <w:tblGrid>
-        <w:gridCol w:w="5817"/>
-        <w:gridCol w:w="1939"/>
-        <w:gridCol w:w="1939"/>
+        <w:gridCol w:w="3681"/>
+        <w:gridCol w:w="2126"/>
+        <w:gridCol w:w="3888"/>
       </w:tblGrid>
       <w:tr>
         <w:trPr>
@@ -513,54 +599,46 @@
         <w:tc>
           <w:tcPr>
             <w:cnfStyle w:val="001000000000" w:firstRow="0" w:lastRow="0" w:firstColumn="1" w:lastColumn="0" w:oddVBand="0" w:evenVBand="0" w:oddHBand="0" w:evenHBand="0" w:firstRowFirstColumn="0" w:firstRowLastColumn="0" w:lastRowFirstColumn="0" w:lastRowLastColumn="0"/>
-            <w:tcW w:w="5817" w:type="dxa"/>
+            <w:tcW w:w="3681" w:type="dxa"/>
           </w:tcPr>
           <w:p>
             <w:pPr>
-              <w:pStyle w:val="ListParagraph"/>
+              <w:pStyle w:val="PargrafodaLista"/>
               <w:ind w:left="0"/>
               <w:jc w:val="center"/>
               <w:rPr>
-                <w:rFonts w:ascii="Arial" w:hAnsi="Arial" w:cs="Arial"/>
+                <w:rFonts w:ascii="Times New Roman" w:hAnsi="Times New Roman" w:cs="Times New Roman"/>
                 <w:bCs w:val="0"/>
-                <w:sz w:val="26"/>
-                <w:szCs w:val="26"/>
               </w:rPr>
             </w:pPr>
             <w:r>
               <w:rPr>
-                <w:rFonts w:ascii="Arial" w:hAnsi="Arial" w:cs="Arial"/>
+                <w:rFonts w:ascii="Times New Roman" w:hAnsi="Times New Roman" w:cs="Times New Roman"/>
                 <w:bCs w:val="0"/>
-                <w:sz w:val="26"/>
-                <w:szCs w:val="26"/>
-              </w:rPr>
-              <w:t>Ação</w:t>
+              </w:rPr>
+              <w:t>Conjunto de Ações</w:t>
             </w:r>
           </w:p>
         </w:tc>
         <w:tc>
           <w:tcPr>
-            <w:tcW w:w="1939" w:type="dxa"/>
+            <w:tcW w:w="2126" w:type="dxa"/>
           </w:tcPr>
           <w:p>
             <w:pPr>
-              <w:pStyle w:val="ListParagraph"/>
+              <w:pStyle w:val="PargrafodaLista"/>
               <w:ind w:left="0"/>
               <w:jc w:val="center"/>
               <w:cnfStyle w:val="100000000000" w:firstRow="1" w:lastRow="0" w:firstColumn="0" w:lastColumn="0" w:oddVBand="0" w:evenVBand="0" w:oddHBand="0" w:evenHBand="0" w:firstRowFirstColumn="0" w:firstRowLastColumn="0" w:lastRowFirstColumn="0" w:lastRowLastColumn="0"/>
               <w:rPr>
-                <w:rFonts w:ascii="Arial" w:hAnsi="Arial" w:cs="Arial"/>
+                <w:rFonts w:ascii="Times New Roman" w:hAnsi="Times New Roman" w:cs="Times New Roman"/>
                 <w:bCs w:val="0"/>
-                <w:sz w:val="26"/>
-                <w:szCs w:val="26"/>
               </w:rPr>
             </w:pPr>
             <w:r>
               <w:rPr>
-                <w:rFonts w:ascii="Arial" w:hAnsi="Arial" w:cs="Arial"/>
+                <w:rFonts w:ascii="Times New Roman" w:hAnsi="Times New Roman" w:cs="Times New Roman"/>
                 <w:bCs w:val="0"/>
-                <w:sz w:val="26"/>
-                <w:szCs w:val="26"/>
               </w:rPr>
               <w:t>Responsável</w:t>
             </w:r>
@@ -568,29 +646,39 @@
         </w:tc>
         <w:tc>
           <w:tcPr>
-            <w:tcW w:w="1939" w:type="dxa"/>
+            <w:tcW w:w="3888" w:type="dxa"/>
           </w:tcPr>
           <w:p>
             <w:pPr>
-              <w:pStyle w:val="ListParagraph"/>
+              <w:pStyle w:val="PargrafodaLista"/>
               <w:ind w:left="0"/>
               <w:jc w:val="center"/>
               <w:cnfStyle w:val="100000000000" w:firstRow="1" w:lastRow="0" w:firstColumn="0" w:lastColumn="0" w:oddVBand="0" w:evenVBand="0" w:oddHBand="0" w:evenHBand="0" w:firstRowFirstColumn="0" w:firstRowLastColumn="0" w:lastRowFirstColumn="0" w:lastRowLastColumn="0"/>
               <w:rPr>
-                <w:rFonts w:ascii="Arial" w:hAnsi="Arial" w:cs="Arial"/>
+                <w:rFonts w:ascii="Times New Roman" w:hAnsi="Times New Roman" w:cs="Times New Roman"/>
                 <w:bCs w:val="0"/>
-                <w:sz w:val="26"/>
-                <w:szCs w:val="26"/>
               </w:rPr>
             </w:pPr>
             <w:r>
               <w:rPr>
-                <w:rFonts w:ascii="Arial" w:hAnsi="Arial" w:cs="Arial"/>
+                <w:rFonts w:ascii="Times New Roman" w:hAnsi="Times New Roman" w:cs="Times New Roman"/>
                 <w:bCs w:val="0"/>
-                <w:sz w:val="26"/>
-                <w:szCs w:val="26"/>
               </w:rPr>
               <w:t>Previsão</w:t>
+            </w:r>
+            <w:r>
+              <w:rPr>
+                <w:rFonts w:ascii="Times New Roman" w:hAnsi="Times New Roman" w:cs="Times New Roman"/>
+                <w:bCs w:val="0"/>
+              </w:rPr>
+              <w:t xml:space="preserve"> de </w:t>
+            </w:r>
+            <w:r>
+              <w:rPr>
+                <w:rFonts w:ascii="Times New Roman" w:hAnsi="Times New Roman" w:cs="Times New Roman"/>
+                <w:bCs w:val="0"/>
+              </w:rPr>
+              <w:t>Início/Conclusão</w:t>
             </w:r>
           </w:p>
         </w:tc>
@@ -599,61 +687,107 @@
         <w:tc>
           <w:tcPr>
             <w:cnfStyle w:val="001000000000" w:firstRow="0" w:lastRow="0" w:firstColumn="1" w:lastColumn="0" w:oddVBand="0" w:evenVBand="0" w:oddHBand="0" w:evenHBand="0" w:firstRowFirstColumn="0" w:firstRowLastColumn="0" w:lastRowFirstColumn="0" w:lastRowLastColumn="0"/>
-            <w:tcW w:w="5817" w:type="dxa"/>
+            <w:tcW w:w="3681" w:type="dxa"/>
           </w:tcPr>
           <w:p>
             <w:pPr>
-              <w:pStyle w:val="ListParagraph"/>
+              <w:pStyle w:val="PargrafodaLista"/>
               <w:ind w:left="0"/>
-              <w:jc w:val="both"/>
-              <w:rPr>
-                <w:rFonts w:ascii="Arial" w:hAnsi="Arial" w:cs="Arial"/>
+              <w:jc w:val="center"/>
+              <w:rPr>
+                <w:rFonts w:ascii="Times New Roman" w:hAnsi="Times New Roman" w:cs="Times New Roman"/>
                 <w:b w:val="0"/>
                 <w:bCs w:val="0"/>
-                <w:sz w:val="32"/>
-                <w:szCs w:val="32"/>
+                <w:color w:val="00B050"/>
               </w:rPr>
             </w:pPr>
+            <w:r>
+              <w:rPr>
+                <w:rFonts w:ascii="Times New Roman" w:hAnsi="Times New Roman" w:cs="Times New Roman"/>
+                <w:b w:val="0"/>
+                <w:bCs w:val="0"/>
+                <w:color w:val="00B050"/>
+              </w:rPr>
+              <w:t>&lt;. Descrição do conjunto de ações corretivas. &gt;</w:t>
+            </w:r>
           </w:p>
         </w:tc>
         <w:tc>
           <w:tcPr>
-            <w:tcW w:w="1939" w:type="dxa"/>
+            <w:tcW w:w="2126" w:type="dxa"/>
+            <w:vAlign w:val="center"/>
           </w:tcPr>
           <w:p>
             <w:pPr>
-              <w:pStyle w:val="ListParagraph"/>
+              <w:pStyle w:val="PargrafodaLista"/>
               <w:ind w:left="0"/>
-              <w:jc w:val="both"/>
+              <w:jc w:val="center"/>
               <w:cnfStyle w:val="000000000000" w:firstRow="0" w:lastRow="0" w:firstColumn="0" w:lastColumn="0" w:oddVBand="0" w:evenVBand="0" w:oddHBand="0" w:evenHBand="0" w:firstRowFirstColumn="0" w:firstRowLastColumn="0" w:lastRowFirstColumn="0" w:lastRowLastColumn="0"/>
               <w:rPr>
-                <w:rFonts w:ascii="Arial" w:hAnsi="Arial" w:cs="Arial"/>
-                <w:b/>
+                <w:rFonts w:ascii="Times New Roman" w:hAnsi="Times New Roman" w:cs="Times New Roman"/>
                 <w:bCs/>
-                <w:sz w:val="32"/>
-                <w:szCs w:val="32"/>
+                <w:color w:val="00B050"/>
               </w:rPr>
             </w:pPr>
+            <w:r>
+              <w:rPr>
+                <w:rFonts w:ascii="Times New Roman" w:hAnsi="Times New Roman" w:cs="Times New Roman"/>
+                <w:bCs/>
+                <w:color w:val="00B050"/>
+              </w:rPr>
+              <w:t>&lt;. Nome. &gt;</w:t>
+            </w:r>
           </w:p>
         </w:tc>
         <w:tc>
           <w:tcPr>
-            <w:tcW w:w="1939" w:type="dxa"/>
+            <w:tcW w:w="3888" w:type="dxa"/>
+            <w:vAlign w:val="center"/>
           </w:tcPr>
           <w:p>
             <w:pPr>
-              <w:pStyle w:val="ListParagraph"/>
+              <w:pStyle w:val="PargrafodaLista"/>
               <w:ind w:left="0"/>
-              <w:jc w:val="both"/>
+              <w:jc w:val="center"/>
               <w:cnfStyle w:val="000000000000" w:firstRow="0" w:lastRow="0" w:firstColumn="0" w:lastColumn="0" w:oddVBand="0" w:evenVBand="0" w:oddHBand="0" w:evenHBand="0" w:firstRowFirstColumn="0" w:firstRowLastColumn="0" w:lastRowFirstColumn="0" w:lastRowLastColumn="0"/>
               <w:rPr>
-                <w:rFonts w:ascii="Arial" w:hAnsi="Arial" w:cs="Arial"/>
-                <w:b/>
+                <w:rFonts w:ascii="Times New Roman" w:hAnsi="Times New Roman" w:cs="Times New Roman"/>
                 <w:bCs/>
-                <w:sz w:val="32"/>
-                <w:szCs w:val="32"/>
+                <w:color w:val="00B050"/>
               </w:rPr>
             </w:pPr>
+            <w:r>
+              <w:rPr>
+                <w:rFonts w:ascii="Times New Roman" w:hAnsi="Times New Roman" w:cs="Times New Roman"/>
+                <w:bCs/>
+                <w:color w:val="00B050"/>
+              </w:rPr>
+              <w:t>&lt;.</w:t>
+            </w:r>
+            <w:r>
+              <w:rPr>
+                <w:rFonts w:ascii="Times New Roman" w:hAnsi="Times New Roman" w:cs="Times New Roman"/>
+                <w:bCs/>
+                <w:color w:val="00B050"/>
+              </w:rPr>
+              <w:t>__/__/__</w:t>
+            </w:r>
+            <w:r>
+              <w:rPr>
+                <w:rFonts w:ascii="Times New Roman" w:hAnsi="Times New Roman" w:cs="Times New Roman"/>
+                <w:bCs/>
+                <w:color w:val="00B050"/>
+              </w:rPr>
+              <w:t xml:space="preserve"> . &gt;</w:t>
+            </w:r>
+            <w:r>
+              <w:rPr>
+                <w:rFonts w:ascii="Times New Roman" w:hAnsi="Times New Roman" w:cs="Times New Roman"/>
+                <w:bCs/>
+                <w:color w:val="00B050"/>
+              </w:rPr>
+              <w:t xml:space="preserve"> / &lt;.__/__/__ . &gt;</w:t>
+            </w:r>
           </w:p>
         </w:tc>
       </w:tr>
@@ -661,59 +795,54 @@
         <w:tc>
           <w:tcPr>
             <w:cnfStyle w:val="001000000000" w:firstRow="0" w:lastRow="0" w:firstColumn="1" w:lastColumn="0" w:oddVBand="0" w:evenVBand="0" w:oddHBand="0" w:evenHBand="0" w:firstRowFirstColumn="0" w:firstRowLastColumn="0" w:lastRowFirstColumn="0" w:lastRowLastColumn="0"/>
-            <w:tcW w:w="5817" w:type="dxa"/>
+            <w:tcW w:w="3681" w:type="dxa"/>
           </w:tcPr>
           <w:p>
             <w:pPr>
-              <w:pStyle w:val="ListParagraph"/>
+              <w:pStyle w:val="PargrafodaLista"/>
               <w:ind w:left="0"/>
-              <w:jc w:val="both"/>
-              <w:rPr>
-                <w:rFonts w:ascii="Arial" w:hAnsi="Arial" w:cs="Arial"/>
+              <w:jc w:val="center"/>
+              <w:rPr>
+                <w:rFonts w:ascii="Times New Roman" w:hAnsi="Times New Roman" w:cs="Times New Roman"/>
                 <w:b w:val="0"/>
                 <w:bCs w:val="0"/>
-                <w:sz w:val="32"/>
-                <w:szCs w:val="32"/>
+                <w:color w:val="00B050"/>
               </w:rPr>
             </w:pPr>
           </w:p>
         </w:tc>
         <w:tc>
           <w:tcPr>
-            <w:tcW w:w="1939" w:type="dxa"/>
+            <w:tcW w:w="2126" w:type="dxa"/>
           </w:tcPr>
           <w:p>
             <w:pPr>
-              <w:pStyle w:val="ListParagraph"/>
+              <w:pStyle w:val="PargrafodaLista"/>
               <w:ind w:left="0"/>
-              <w:jc w:val="both"/>
+              <w:jc w:val="center"/>
               <w:cnfStyle w:val="000000000000" w:firstRow="0" w:lastRow="0" w:firstColumn="0" w:lastColumn="0" w:oddVBand="0" w:evenVBand="0" w:oddHBand="0" w:evenHBand="0" w:firstRowFirstColumn="0" w:firstRowLastColumn="0" w:lastRowFirstColumn="0" w:lastRowLastColumn="0"/>
               <w:rPr>
-                <w:rFonts w:ascii="Arial" w:hAnsi="Arial" w:cs="Arial"/>
-                <w:b/>
+                <w:rFonts w:ascii="Times New Roman" w:hAnsi="Times New Roman" w:cs="Times New Roman"/>
                 <w:bCs/>
-                <w:sz w:val="32"/>
-                <w:szCs w:val="32"/>
+                <w:color w:val="00B050"/>
               </w:rPr>
             </w:pPr>
           </w:p>
         </w:tc>
         <w:tc>
           <w:tcPr>
-            <w:tcW w:w="1939" w:type="dxa"/>
+            <w:tcW w:w="3888" w:type="dxa"/>
           </w:tcPr>
           <w:p>
             <w:pPr>
-              <w:pStyle w:val="ListParagraph"/>
+              <w:pStyle w:val="PargrafodaLista"/>
               <w:ind w:left="0"/>
-              <w:jc w:val="both"/>
+              <w:jc w:val="center"/>
               <w:cnfStyle w:val="000000000000" w:firstRow="0" w:lastRow="0" w:firstColumn="0" w:lastColumn="0" w:oddVBand="0" w:evenVBand="0" w:oddHBand="0" w:evenHBand="0" w:firstRowFirstColumn="0" w:firstRowLastColumn="0" w:lastRowFirstColumn="0" w:lastRowLastColumn="0"/>
               <w:rPr>
-                <w:rFonts w:ascii="Arial" w:hAnsi="Arial" w:cs="Arial"/>
-                <w:b/>
+                <w:rFonts w:ascii="Times New Roman" w:hAnsi="Times New Roman" w:cs="Times New Roman"/>
                 <w:bCs/>
-                <w:sz w:val="32"/>
-                <w:szCs w:val="32"/>
+                <w:color w:val="00B050"/>
               </w:rPr>
             </w:pPr>
           </w:p>
@@ -722,11 +851,137 @@
     </w:tbl>
     <w:p>
       <w:pPr>
-        <w:pStyle w:val="ListParagraph"/>
+        <w:jc w:val="both"/>
+        <w:rPr>
+          <w:rFonts w:ascii="Times New Roman" w:hAnsi="Times New Roman" w:cs="Times New Roman"/>
+          <w:b/>
+          <w:bCs/>
+          <w:sz w:val="32"/>
+          <w:szCs w:val="32"/>
+        </w:rPr>
+      </w:pPr>
+    </w:p>
+    <w:p>
+      <w:pPr>
+        <w:pStyle w:val="Ttulo1"/>
+        <w:rPr>
+          <w:rFonts w:ascii="Times New Roman" w:hAnsi="Times New Roman" w:cs="Times New Roman"/>
+          <w:b/>
+          <w:bCs/>
+          <w:color w:val="000000" w:themeColor="text1"/>
+        </w:rPr>
+      </w:pPr>
+      <w:r>
+        <w:rPr>
+          <w:rFonts w:ascii="Times New Roman" w:hAnsi="Times New Roman" w:cs="Times New Roman"/>
+          <w:b/>
+          <w:bCs/>
+          <w:color w:val="000000" w:themeColor="text1"/>
+        </w:rPr>
+        <w:t>Observações</w:t>
+      </w:r>
+    </w:p>
+    <w:p>
+      <w:pPr>
+        <w:jc w:val="both"/>
+        <w:rPr>
+          <w:rFonts w:ascii="Times New Roman" w:hAnsi="Times New Roman" w:cs="Times New Roman"/>
+          <w:b/>
+          <w:bCs/>
+          <w:sz w:val="32"/>
+          <w:szCs w:val="32"/>
+        </w:rPr>
+      </w:pPr>
+    </w:p>
+    <w:p>
+      <w:pPr>
+        <w:pStyle w:val="PargrafodaLista"/>
         <w:ind w:left="360"/>
         <w:jc w:val="both"/>
         <w:rPr>
-          <w:rFonts w:ascii="Arial" w:hAnsi="Arial" w:cs="Arial"/>
+          <w:rFonts w:ascii="Times New Roman" w:hAnsi="Times New Roman" w:cs="Times New Roman"/>
+          <w:bCs/>
+          <w:color w:val="00B050"/>
+        </w:rPr>
+      </w:pPr>
+      <w:r>
+        <w:rPr>
+          <w:rFonts w:ascii="Times New Roman" w:hAnsi="Times New Roman" w:cs="Times New Roman"/>
+          <w:bCs/>
+          <w:color w:val="00B050"/>
+        </w:rPr>
+        <w:t>&lt;</w:t>
+      </w:r>
+      <w:r>
+        <w:rPr>
+          <w:rFonts w:ascii="Times New Roman" w:hAnsi="Times New Roman" w:cs="Times New Roman"/>
+          <w:bCs/>
+          <w:color w:val="00B050"/>
+        </w:rPr>
+        <w:t>.</w:t>
+      </w:r>
+      <w:r>
+        <w:rPr>
+          <w:rFonts w:ascii="Times New Roman" w:hAnsi="Times New Roman" w:cs="Times New Roman"/>
+          <w:bCs/>
+          <w:color w:val="00B050"/>
+        </w:rPr>
+        <w:t xml:space="preserve"> </w:t>
+      </w:r>
+      <w:r>
+        <w:rPr>
+          <w:rFonts w:ascii="Times New Roman" w:hAnsi="Times New Roman" w:cs="Times New Roman"/>
+          <w:bCs/>
+          <w:color w:val="00B050"/>
+        </w:rPr>
+        <w:t>Observações</w:t>
+      </w:r>
+      <w:r>
+        <w:rPr>
+          <w:rFonts w:ascii="Times New Roman" w:hAnsi="Times New Roman" w:cs="Times New Roman"/>
+          <w:bCs/>
+          <w:color w:val="00B050"/>
+        </w:rPr>
+        <w:t xml:space="preserve"> complementares</w:t>
+      </w:r>
+      <w:r>
+        <w:rPr>
+          <w:rFonts w:ascii="Times New Roman" w:hAnsi="Times New Roman" w:cs="Times New Roman"/>
+          <w:bCs/>
+          <w:color w:val="00B050"/>
+        </w:rPr>
+        <w:t xml:space="preserve"> da auditoria</w:t>
+      </w:r>
+      <w:r>
+        <w:rPr>
+          <w:rFonts w:ascii="Times New Roman" w:hAnsi="Times New Roman" w:cs="Times New Roman"/>
+          <w:bCs/>
+          <w:color w:val="00B050"/>
+        </w:rPr>
+        <w:t>.</w:t>
+      </w:r>
+      <w:r>
+        <w:rPr>
+          <w:rFonts w:ascii="Times New Roman" w:hAnsi="Times New Roman" w:cs="Times New Roman"/>
+          <w:bCs/>
+          <w:color w:val="00B050"/>
+        </w:rPr>
+        <w:t xml:space="preserve"> </w:t>
+      </w:r>
+      <w:r>
+        <w:rPr>
+          <w:rFonts w:ascii="Times New Roman" w:hAnsi="Times New Roman" w:cs="Times New Roman"/>
+          <w:bCs/>
+          <w:color w:val="00B050"/>
+        </w:rPr>
+        <w:t>&gt;</w:t>
+      </w:r>
+    </w:p>
+    <w:p>
+      <w:pPr>
+        <w:jc w:val="both"/>
+        <w:rPr>
+          <w:rFonts w:ascii="Times New Roman" w:hAnsi="Times New Roman" w:cs="Times New Roman"/>
           <w:b/>
           <w:bCs/>
           <w:sz w:val="32"/>
@@ -736,172 +991,116 @@
     </w:p>
     <w:p>
       <w:pPr>
-        <w:pStyle w:val="ListParagraph"/>
-        <w:numPr>
-          <w:ilvl w:val="0"/>
-          <w:numId w:val="1"/>
-        </w:numPr>
+        <w:pStyle w:val="Ttulo1"/>
+        <w:rPr>
+          <w:rFonts w:ascii="Times New Roman" w:hAnsi="Times New Roman" w:cs="Times New Roman"/>
+          <w:b/>
+          <w:bCs/>
+          <w:color w:val="000000" w:themeColor="text1"/>
+        </w:rPr>
+      </w:pPr>
+      <w:r>
+        <w:rPr>
+          <w:rFonts w:ascii="Times New Roman" w:hAnsi="Times New Roman" w:cs="Times New Roman"/>
+          <w:b/>
+          <w:bCs/>
+          <w:color w:val="000000" w:themeColor="text1"/>
+        </w:rPr>
+        <w:t>Aprovação</w:t>
+      </w:r>
+    </w:p>
+    <w:p>
+      <w:pPr>
         <w:jc w:val="both"/>
         <w:rPr>
-          <w:rFonts w:ascii="Arial" w:hAnsi="Arial" w:cs="Arial"/>
+          <w:rFonts w:ascii="Times New Roman" w:hAnsi="Times New Roman" w:cs="Times New Roman"/>
           <w:b/>
           <w:bCs/>
           <w:sz w:val="32"/>
           <w:szCs w:val="32"/>
         </w:rPr>
       </w:pPr>
-      <w:r>
-        <w:rPr>
-          <w:rFonts w:ascii="Arial" w:hAnsi="Arial" w:cs="Arial"/>
-          <w:b/>
-          <w:bCs/>
-          <w:sz w:val="32"/>
-          <w:szCs w:val="32"/>
-        </w:rPr>
-        <w:t>Observações</w:t>
-      </w:r>
-    </w:p>
-    <w:p>
-      <w:pPr>
-        <w:pStyle w:val="ListParagraph"/>
+    </w:p>
+    <w:p>
+      <w:pPr>
+        <w:pStyle w:val="PargrafodaLista"/>
         <w:ind w:left="360"/>
         <w:jc w:val="both"/>
         <w:rPr>
-          <w:rFonts w:ascii="Arial" w:hAnsi="Arial" w:cs="Arial"/>
-          <w:bCs/>
-        </w:rPr>
-      </w:pPr>
-      <w:r>
-        <w:rPr>
-          <w:rFonts w:ascii="Arial" w:hAnsi="Arial" w:cs="Arial"/>
-          <w:bCs/>
-        </w:rPr>
-        <w:t>&lt;&lt;</w:t>
-      </w:r>
-      <w:r>
-        <w:rPr>
-          <w:rFonts w:ascii="Arial" w:hAnsi="Arial" w:cs="Arial"/>
-          <w:bCs/>
+          <w:rFonts w:ascii="Times New Roman" w:hAnsi="Times New Roman" w:cs="Times New Roman"/>
+          <w:bCs/>
+          <w:color w:val="00B050"/>
+        </w:rPr>
+      </w:pPr>
+      <w:r>
+        <w:rPr>
+          <w:rFonts w:ascii="Times New Roman" w:hAnsi="Times New Roman" w:cs="Times New Roman"/>
+          <w:bCs/>
+          <w:color w:val="00B050"/>
+        </w:rPr>
+        <w:t>&lt;</w:t>
+      </w:r>
+      <w:r>
+        <w:rPr>
+          <w:rFonts w:ascii="Times New Roman" w:hAnsi="Times New Roman" w:cs="Times New Roman"/>
+          <w:bCs/>
+          <w:color w:val="00B050"/>
+        </w:rPr>
+        <w:t>.</w:t>
+      </w:r>
+      <w:r>
+        <w:rPr>
+          <w:rFonts w:ascii="Times New Roman" w:hAnsi="Times New Roman" w:cs="Times New Roman"/>
+          <w:bCs/>
+          <w:color w:val="00B050"/>
         </w:rPr>
         <w:t xml:space="preserve"> </w:t>
       </w:r>
       <w:r>
         <w:rPr>
-          <w:rFonts w:ascii="Arial" w:hAnsi="Arial" w:cs="Arial"/>
-          <w:bCs/>
-        </w:rPr>
-        <w:t>Observações da auditoria</w:t>
-      </w:r>
-      <w:r>
-        <w:rPr>
-          <w:rFonts w:ascii="Arial" w:hAnsi="Arial" w:cs="Arial"/>
-          <w:bCs/>
+          <w:rFonts w:ascii="Times New Roman" w:hAnsi="Times New Roman" w:cs="Times New Roman"/>
+          <w:bCs/>
+          <w:color w:val="00B050"/>
+        </w:rPr>
+        <w:t>Demonstração da a</w:t>
+      </w:r>
+      <w:r>
+        <w:rPr>
+          <w:rFonts w:ascii="Times New Roman" w:hAnsi="Times New Roman" w:cs="Times New Roman"/>
+          <w:bCs/>
+          <w:color w:val="00B050"/>
+        </w:rPr>
+        <w:t xml:space="preserve">provação final </w:t>
+      </w:r>
+      <w:r>
+        <w:rPr>
+          <w:rFonts w:ascii="Times New Roman" w:hAnsi="Times New Roman" w:cs="Times New Roman"/>
+          <w:bCs/>
+          <w:color w:val="00B050"/>
+        </w:rPr>
+        <w:t>da execução da auditoria e dos dados documentados neste artefato</w:t>
+      </w:r>
+      <w:r>
+        <w:rPr>
+          <w:rFonts w:ascii="Times New Roman" w:hAnsi="Times New Roman" w:cs="Times New Roman"/>
+          <w:bCs/>
+          <w:color w:val="00B050"/>
         </w:rPr>
         <w:t>.</w:t>
       </w:r>
       <w:r>
         <w:rPr>
-          <w:rFonts w:ascii="Arial" w:hAnsi="Arial" w:cs="Arial"/>
-          <w:bCs/>
-        </w:rPr>
-        <w:t xml:space="preserve"> &gt;&gt;</w:t>
-      </w:r>
-    </w:p>
-    <w:p>
-      <w:pPr>
-        <w:jc w:val="both"/>
-        <w:rPr>
-          <w:rFonts w:ascii="Arial" w:hAnsi="Arial" w:cs="Arial"/>
-          <w:b/>
-          <w:bCs/>
-          <w:sz w:val="32"/>
-          <w:szCs w:val="32"/>
-        </w:rPr>
-      </w:pPr>
-    </w:p>
-    <w:p>
-      <w:pPr>
-        <w:pStyle w:val="ListParagraph"/>
-        <w:numPr>
-          <w:ilvl w:val="0"/>
-          <w:numId w:val="2"/>
-        </w:numPr>
-        <w:jc w:val="both"/>
-        <w:rPr>
-          <w:rFonts w:ascii="Arial" w:hAnsi="Arial" w:cs="Arial"/>
-          <w:b/>
-          <w:bCs/>
-          <w:sz w:val="32"/>
-          <w:szCs w:val="32"/>
-        </w:rPr>
-      </w:pPr>
-      <w:r>
-        <w:rPr>
-          <w:rFonts w:ascii="Arial" w:hAnsi="Arial" w:cs="Arial"/>
-          <w:b/>
-          <w:bCs/>
-          <w:sz w:val="32"/>
-          <w:szCs w:val="32"/>
-        </w:rPr>
-        <w:t>Aprovação</w:t>
-      </w:r>
-    </w:p>
-    <w:p>
-      <w:pPr>
-        <w:pStyle w:val="ListParagraph"/>
-        <w:ind w:left="360"/>
-        <w:jc w:val="both"/>
-        <w:rPr>
-          <w:rFonts w:ascii="Arial" w:hAnsi="Arial" w:cs="Arial"/>
-          <w:bCs/>
-        </w:rPr>
-      </w:pPr>
-      <w:r>
-        <w:rPr>
-          <w:rFonts w:ascii="Arial" w:hAnsi="Arial" w:cs="Arial"/>
-          <w:bCs/>
-        </w:rPr>
-        <w:t>&lt;</w:t>
-      </w:r>
-      <w:r>
-        <w:rPr>
-          <w:rFonts w:ascii="Arial" w:hAnsi="Arial" w:cs="Arial"/>
-          <w:bCs/>
-        </w:rPr>
-        <w:t>&lt;</w:t>
-      </w:r>
-      <w:r>
-        <w:rPr>
-          <w:rFonts w:ascii="Arial" w:hAnsi="Arial" w:cs="Arial"/>
-          <w:bCs/>
+          <w:rFonts w:ascii="Times New Roman" w:hAnsi="Times New Roman" w:cs="Times New Roman"/>
+          <w:bCs/>
+          <w:color w:val="00B050"/>
         </w:rPr>
         <w:t xml:space="preserve"> </w:t>
       </w:r>
       <w:r>
         <w:rPr>
-          <w:rFonts w:ascii="Arial" w:hAnsi="Arial" w:cs="Arial"/>
-          <w:bCs/>
-        </w:rPr>
-        <w:t>Aprovação final e o motivo da mesma</w:t>
-      </w:r>
-      <w:r>
-        <w:rPr>
-          <w:rFonts w:ascii="Arial" w:hAnsi="Arial" w:cs="Arial"/>
-          <w:bCs/>
-        </w:rPr>
-        <w:t>.</w:t>
-      </w:r>
-      <w:r>
-        <w:rPr>
-          <w:rFonts w:ascii="Arial" w:hAnsi="Arial" w:cs="Arial"/>
-          <w:bCs/>
-        </w:rPr>
-        <w:t xml:space="preserve"> &gt;</w:t>
-      </w:r>
-      <w:r>
-        <w:rPr>
-          <w:rFonts w:ascii="Arial" w:hAnsi="Arial" w:cs="Arial"/>
-          <w:bCs/>
+          <w:rFonts w:ascii="Times New Roman" w:hAnsi="Times New Roman" w:cs="Times New Roman"/>
+          <w:bCs/>
+          <w:color w:val="00B050"/>
         </w:rPr>
         <w:t>&gt;</w:t>
       </w:r>
@@ -918,7 +1117,7 @@
 
 <file path=word/numbering.xml><?xml version="1.0" encoding="utf-8"?>
 <w:numbering xmlns:wpc="http://schemas.microsoft.com/office/word/2010/wordprocessingCanvas" xmlns:mc="http://schemas.openxmlformats.org/markup-compatibility/2006" xmlns:o="urn:schemas-microsoft-com:office:office" xmlns:r="http://schemas.openxmlformats.org/officeDocument/2006/relationships" xmlns:m="http://schemas.openxmlformats.org/officeDocument/2006/math" xmlns:v="urn:schemas-microsoft-com:vml" xmlns:wp14="http://schemas.microsoft.com/office/word/2010/wordprocessingDrawing" xmlns:wp="http://schemas.openxmlformats.org/drawingml/2006/wordprocessingDrawing" xmlns:w10="urn:schemas-microsoft-com:office:word" xmlns:w="http://schemas.openxmlformats.org/wordprocessingml/2006/main" xmlns:w14="http://schemas.microsoft.com/office/word/2010/wordml" xmlns:w15="http://schemas.microsoft.com/office/word/2012/wordml" xmlns:wpg="http://schemas.microsoft.com/office/word/2010/wordprocessingGroup" xmlns:wpi="http://schemas.microsoft.com/office/word/2010/wordprocessingInk" xmlns:wne="http://schemas.microsoft.com/office/word/2006/wordml" xmlns:wps="http://schemas.microsoft.com/office/word/2010/wordprocessingShape" mc:Ignorable="w14 w15 wp14">
-  <w:abstractNum w:abstractNumId="0">
+  <w:abstractNum w:abstractNumId="0" w15:restartNumberingAfterBreak="0">
     <w:nsid w:val="378F24ED"/>
     <w:multiLevelType w:val="multilevel"/>
     <w:tmpl w:val="8550CCB8"/>
@@ -1007,7 +1206,7 @@
       </w:pPr>
     </w:lvl>
   </w:abstractNum>
-  <w:abstractNum w:abstractNumId="1">
+  <w:abstractNum w:abstractNumId="1" w15:restartNumberingAfterBreak="0">
     <w:nsid w:val="568E4DFF"/>
     <w:multiLevelType w:val="multilevel"/>
     <w:tmpl w:val="8550CCB8"/>
@@ -1499,13 +1698,34 @@
       <w:lang w:eastAsia="es-ES"/>
     </w:rPr>
   </w:style>
-  <w:style w:type="character" w:default="1" w:styleId="DefaultParagraphFont">
+  <w:style w:type="paragraph" w:styleId="Ttulo1">
+    <w:name w:val="heading 1"/>
+    <w:basedOn w:val="Normal"/>
+    <w:next w:val="Normal"/>
+    <w:link w:val="Ttulo1Char"/>
+    <w:uiPriority w:val="9"/>
+    <w:qFormat/>
+    <w:rsid w:val="00361B9E"/>
+    <w:pPr>
+      <w:keepNext/>
+      <w:keepLines/>
+      <w:spacing w:before="240"/>
+      <w:outlineLvl w:val="0"/>
+    </w:pPr>
+    <w:rPr>
+      <w:rFonts w:asciiTheme="majorHAnsi" w:eastAsiaTheme="majorEastAsia" w:hAnsiTheme="majorHAnsi" w:cstheme="majorBidi"/>
+      <w:color w:val="2E74B5" w:themeColor="accent1" w:themeShade="BF"/>
+      <w:sz w:val="32"/>
+      <w:szCs w:val="32"/>
+    </w:rPr>
+  </w:style>
+  <w:style w:type="character" w:default="1" w:styleId="Fontepargpadro">
     <w:name w:val="Default Paragraph Font"/>
     <w:uiPriority w:val="1"/>
     <w:semiHidden/>
     <w:unhideWhenUsed/>
   </w:style>
-  <w:style w:type="table" w:default="1" w:styleId="TableNormal">
+  <w:style w:type="table" w:default="1" w:styleId="Tabelanormal">
     <w:name w:val="Normal Table"/>
     <w:uiPriority w:val="99"/>
     <w:semiHidden/>
@@ -1520,13 +1740,13 @@
       </w:tblCellMar>
     </w:tblPr>
   </w:style>
-  <w:style w:type="numbering" w:default="1" w:styleId="NoList">
+  <w:style w:type="numbering" w:default="1" w:styleId="Semlista">
     <w:name w:val="No List"/>
     <w:uiPriority w:val="99"/>
     <w:semiHidden/>
     <w:unhideWhenUsed/>
   </w:style>
-  <w:style w:type="paragraph" w:styleId="ListParagraph">
+  <w:style w:type="paragraph" w:styleId="PargrafodaLista">
     <w:name w:val="List Paragraph"/>
     <w:basedOn w:val="Normal"/>
     <w:uiPriority w:val="34"/>
@@ -1537,9 +1757,9 @@
       <w:contextualSpacing/>
     </w:pPr>
   </w:style>
-  <w:style w:type="character" w:styleId="Strong">
+  <w:style w:type="character" w:styleId="Forte">
     <w:name w:val="Strong"/>
-    <w:basedOn w:val="DefaultParagraphFont"/>
+    <w:basedOn w:val="Fontepargpadro"/>
     <w:uiPriority w:val="22"/>
     <w:qFormat/>
     <w:rsid w:val="00190526"/>
@@ -1548,9 +1768,9 @@
       <w:bCs/>
     </w:rPr>
   </w:style>
-  <w:style w:type="table" w:styleId="TableGrid">
+  <w:style w:type="table" w:styleId="Tabelacomgrade">
     <w:name w:val="Table Grid"/>
-    <w:basedOn w:val="TableNormal"/>
+    <w:basedOn w:val="Tabelanormal"/>
     <w:uiPriority w:val="39"/>
     <w:rsid w:val="002723EC"/>
     <w:tblPr>
@@ -1564,9 +1784,9 @@
       </w:tblBorders>
     </w:tblPr>
   </w:style>
-  <w:style w:type="table" w:styleId="PlainTable1">
+  <w:style w:type="table" w:styleId="TabelaSimples1">
     <w:name w:val="Plain Table 1"/>
-    <w:basedOn w:val="TableNormal"/>
+    <w:basedOn w:val="Tabelanormal"/>
     <w:uiPriority w:val="41"/>
     <w:rsid w:val="002723EC"/>
     <w:tblPr>
@@ -1624,9 +1844,9 @@
       </w:tcPr>
     </w:tblStylePr>
   </w:style>
-  <w:style w:type="table" w:styleId="PlainTable5">
+  <w:style w:type="table" w:styleId="TabelaSimples5">
     <w:name w:val="Plain Table 5"/>
-    <w:basedOn w:val="TableNormal"/>
+    <w:basedOn w:val="Tabelanormal"/>
     <w:uiPriority w:val="45"/>
     <w:rsid w:val="002723EC"/>
     <w:tblPr>
@@ -1741,9 +1961,9 @@
       </w:tcPr>
     </w:tblStylePr>
   </w:style>
-  <w:style w:type="table" w:styleId="GridTable1Light">
+  <w:style w:type="table" w:styleId="TabeladeGrade1Clara">
     <w:name w:val="Grid Table 1 Light"/>
-    <w:basedOn w:val="TableNormal"/>
+    <w:basedOn w:val="Tabelanormal"/>
     <w:uiPriority w:val="46"/>
     <w:rsid w:val="002723EC"/>
     <w:tblPr>
@@ -1794,6 +2014,20 @@
         <w:bCs/>
       </w:rPr>
     </w:tblStylePr>
+  </w:style>
+  <w:style w:type="character" w:customStyle="1" w:styleId="Ttulo1Char">
+    <w:name w:val="Título 1 Char"/>
+    <w:basedOn w:val="Fontepargpadro"/>
+    <w:link w:val="Ttulo1"/>
+    <w:uiPriority w:val="9"/>
+    <w:rsid w:val="00361B9E"/>
+    <w:rPr>
+      <w:rFonts w:asciiTheme="majorHAnsi" w:eastAsiaTheme="majorEastAsia" w:hAnsiTheme="majorHAnsi" w:cstheme="majorBidi"/>
+      <w:color w:val="2E74B5" w:themeColor="accent1" w:themeShade="BF"/>
+      <w:sz w:val="32"/>
+      <w:szCs w:val="32"/>
+      <w:lang w:eastAsia="es-ES"/>
+    </w:rPr>
   </w:style>
 </w:styles>
 </file>
@@ -2057,4 +2291,16 @@
     </a:ext>
   </a:extLst>
 </a:theme>
+</file>
+
+<file path=customXml/item1.xml><?xml version="1.0" encoding="utf-8"?>
+<b:Sources xmlns:b="http://schemas.openxmlformats.org/officeDocument/2006/bibliography" xmlns="http://schemas.openxmlformats.org/officeDocument/2006/bibliography" SelectedStyle="\APASixthEditionOfficeOnline.xsl" StyleName="APA" Version="6"/>
+</file>
+
+<file path=customXml/itemProps1.xml><?xml version="1.0" encoding="utf-8"?>
+<ds:datastoreItem xmlns:ds="http://schemas.openxmlformats.org/officeDocument/2006/customXml" ds:itemID="{E82F0F61-1436-42C6-A3ED-54F2576A9D61}">
+  <ds:schemaRefs>
+    <ds:schemaRef ds:uri="http://schemas.openxmlformats.org/officeDocument/2006/bibliography"/>
+  </ds:schemaRefs>
+</ds:datastoreItem>
 </file>
</xml_diff>